<commit_message>
updates for final analyses
</commit_message>
<xml_diff>
--- a/output/final tables/Table 1. Keck_Waimea GPS.docx
+++ b/output/final tables/Table 1. Keck_Waimea GPS.docx
@@ -9,12 +9,12 @@
         <w:tblLook w:val="04A0" w:firstRow="1" w:lastRow="0" w:firstColumn="1" w:lastColumn="0" w:noHBand="0" w:noVBand="1"/>
       </w:tblPr>
       <w:tblGrid>
-        <w:gridCol w:w="2147"/>
+        <w:gridCol w:w="2239"/>
+        <w:gridCol w:w="1322"/>
         <w:gridCol w:w="1529"/>
-        <w:gridCol w:w="1523"/>
-        <w:gridCol w:w="1660"/>
-        <w:gridCol w:w="1274"/>
-        <w:gridCol w:w="1443"/>
+        <w:gridCol w:w="1696"/>
+        <w:gridCol w:w="1317"/>
+        <w:gridCol w:w="1473"/>
       </w:tblGrid>
       <w:tr>
         <w:tc>
@@ -74,24 +74,58 @@
               <w:t xml:space="preserve"> (North shore, </w:t>
             </w:r>
             <w:proofErr w:type="spellStart"/>
-            <w:r>
-              <w:rPr>
-                <w:rFonts w:ascii="Times New Roman" w:hAnsi="Times New Roman" w:cs="Times New Roman"/>
-              </w:rPr>
-              <w:t>O‘ahu</w:t>
+            <w:proofErr w:type="gramStart"/>
+            <w:r>
+              <w:rPr>
+                <w:rFonts w:ascii="Times New Roman" w:hAnsi="Times New Roman" w:cs="Times New Roman"/>
+              </w:rPr>
+              <w:t>O‘</w:t>
+            </w:r>
+            <w:proofErr w:type="gramEnd"/>
+            <w:r>
+              <w:rPr>
+                <w:rFonts w:ascii="Times New Roman" w:hAnsi="Times New Roman" w:cs="Times New Roman"/>
+              </w:rPr>
+              <w:t>ahu</w:t>
             </w:r>
             <w:proofErr w:type="spellEnd"/>
             <w:r>
               <w:rPr>
                 <w:rFonts w:ascii="Times New Roman" w:hAnsi="Times New Roman" w:cs="Times New Roman"/>
               </w:rPr>
-              <w:t>, Hawai‘i) where soil were collected</w:t>
-            </w:r>
-            <w:r>
-              <w:rPr>
-                <w:rFonts w:ascii="Times New Roman" w:hAnsi="Times New Roman" w:cs="Times New Roman"/>
-              </w:rPr>
-              <w:t xml:space="preserve"> and used as fungal microbiome inocula.</w:t>
+              <w:t>, Hawai‘i) where soil</w:t>
+            </w:r>
+            <w:r>
+              <w:rPr>
+                <w:rFonts w:ascii="Times New Roman" w:hAnsi="Times New Roman" w:cs="Times New Roman"/>
+              </w:rPr>
+              <w:t>s</w:t>
+            </w:r>
+            <w:r>
+              <w:rPr>
+                <w:rFonts w:ascii="Times New Roman" w:hAnsi="Times New Roman" w:cs="Times New Roman"/>
+              </w:rPr>
+              <w:t xml:space="preserve"> were collected</w:t>
+            </w:r>
+            <w:r>
+              <w:rPr>
+                <w:rFonts w:ascii="Times New Roman" w:hAnsi="Times New Roman" w:cs="Times New Roman"/>
+              </w:rPr>
+              <w:t xml:space="preserve"> and used as fungal </w:t>
+            </w:r>
+            <w:proofErr w:type="spellStart"/>
+            <w:r>
+              <w:rPr>
+                <w:rFonts w:ascii="Times New Roman" w:hAnsi="Times New Roman" w:cs="Times New Roman"/>
+              </w:rPr>
+              <w:t>inocula</w:t>
+            </w:r>
+            <w:proofErr w:type="spellEnd"/>
+            <w:r>
+              <w:rPr>
+                <w:rFonts w:ascii="Times New Roman" w:hAnsi="Times New Roman" w:cs="Times New Roman"/>
+              </w:rPr>
+              <w:t>.</w:t>
             </w:r>
           </w:p>
         </w:tc>
@@ -746,7 +780,7 @@
                 <w:shd w:val="clear" w:color="auto" w:fill="FFFFFF"/>
                 <w:lang w:eastAsia="en-US"/>
               </w:rPr>
-              <w:t>21.59013   </w:t>
+              <w:t>21.59013</w:t>
             </w:r>
           </w:p>
         </w:tc>

</xml_diff>